<commit_message>
Work on the aero load rig
</commit_message>
<xml_diff>
--- a/Car Mount/Model Analysis Rig Design Document.docx
+++ b/Car Mount/Model Analysis Rig Design Document.docx
@@ -689,9 +689,13 @@
       <w:r>
         <w:t>Next a baseline design must be selected. Aerodynamics models are usually mounted by the rear or the belly. A neutral design will be created so both methods can be used</w:t>
       </w:r>
-    </w:p>
-    <w:p>
-      <w:r>
+      <w:r>
+        <w:t>. 3 Load cells are required in order to measure lift drag and inherent moment of the model. A basic model is shown below.</w:t>
+      </w:r>
+    </w:p>
+    <w:p>
+      <w:r>
+        <w:lastRenderedPageBreak/>
         <w:br w:type="page"/>
       </w:r>
     </w:p>

</xml_diff>

<commit_message>
slowly building up more code
</commit_message>
<xml_diff>
--- a/Car Mount/Model Analysis Rig Design Document.docx
+++ b/Car Mount/Model Analysis Rig Design Document.docx
@@ -22,7 +22,31 @@
     <w:p>
       <w:r>
         <w:tab/>
-        <w:t xml:space="preserve">After trade studying aerodynamic analysis options such as CFD, wind tunnels, and numerical solutions; a conclusion was made that these options, though useful in their own way, are not an adequate replacement for the accessibility and direct approach of a real world model under real aerodynamic loading. Additionally the procurement of a wind tunnel for more controlled testing is seen as an unnecessary expensive endeavor. Thus a car-mounted system will be created for testing aerodynamic loading under real aerodynamic effects. </w:t>
+        <w:t xml:space="preserve">After trade studying aerodynamic analysis options such as CFD, wind tunnels, and numerical solutions; a conclusion was made that these options, though useful in their own way, are not an adequate replacement for the accessibility and direct approach of a </w:t>
+      </w:r>
+      <w:proofErr w:type="gramStart"/>
+      <w:r>
+        <w:t>real world</w:t>
+      </w:r>
+      <w:proofErr w:type="gramEnd"/>
+      <w:r>
+        <w:t xml:space="preserve"> model under real aerodynamic loading. </w:t>
+      </w:r>
+      <w:proofErr w:type="gramStart"/>
+      <w:r>
+        <w:t>Additionally</w:t>
+      </w:r>
+      <w:proofErr w:type="gramEnd"/>
+      <w:r>
+        <w:t xml:space="preserve"> the procurement of a wind tunnel for more controlled testing is seen as an unnecessary expensive endeavor. </w:t>
+      </w:r>
+      <w:proofErr w:type="gramStart"/>
+      <w:r>
+        <w:t>Thus</w:t>
+      </w:r>
+      <w:proofErr w:type="gramEnd"/>
+      <w:r>
+        <w:t xml:space="preserve"> a car-mounted system will be created for testing aerodynamic loading under real aerodynamic effects. </w:t>
       </w:r>
     </w:p>
     <w:p>
@@ -30,7 +54,15 @@
         <w:ind w:firstLine="720"/>
       </w:pPr>
       <w:r>
-        <w:t>This car mounted system will allow for near 1:1 sized models to be tested in a semi-controlled environment with near immediate availability, barring weather and excessive wind. The design will focus on measurement accuracy and user convenience</w:t>
+        <w:t xml:space="preserve">This car mounted system will allow for near 1:1 sized </w:t>
+      </w:r>
+      <w:proofErr w:type="gramStart"/>
+      <w:r>
+        <w:t>models</w:t>
+      </w:r>
+      <w:proofErr w:type="gramEnd"/>
+      <w:r>
+        <w:t xml:space="preserve"> to be tested in a semi-controlled environment with near immediate availability, barring weather and excessive wind. The design will focus on measurement accuracy and user convenience</w:t>
       </w:r>
       <w:r>
         <w:t>. Special attention will be given to structural integrity and safety in both the design and testing procedures to ensure the vehicle in use remains road legal and does not pose a threat to any other drivers on the road.</w:t>
@@ -265,8 +297,13 @@
             <w:tcW w:w="7200" w:type="dxa"/>
           </w:tcPr>
           <w:p>
-            <w:r>
-              <w:t>Any and all use of the test rig must not intrude on illegal actions by use of the vehicle.</w:t>
+            <w:proofErr w:type="gramStart"/>
+            <w:r>
+              <w:t>Any and all</w:t>
+            </w:r>
+            <w:proofErr w:type="gramEnd"/>
+            <w:r>
+              <w:t xml:space="preserve"> use of the test rig must not intrude on illegal actions by use of the vehicle.</w:t>
             </w:r>
           </w:p>
         </w:tc>
@@ -910,7 +947,15 @@
         <w:t>Cons</w:t>
       </w:r>
       <w:r>
-        <w:t>: trunk removal required, turbulent airflow at low speeds, no rear lights means not street legal, rear view obstruction.</w:t>
+        <w:t xml:space="preserve">: trunk removal required, turbulent airflow at low speeds, no rear lights </w:t>
+      </w:r>
+      <w:proofErr w:type="gramStart"/>
+      <w:r>
+        <w:t>means</w:t>
+      </w:r>
+      <w:proofErr w:type="gramEnd"/>
+      <w:r>
+        <w:t xml:space="preserve"> not street legal, rear view obstruction.</w:t>
       </w:r>
     </w:p>
     <w:p>
@@ -1019,10 +1064,26 @@
         <w:t>Next a baseline design must be selected. Aerodynamics models are usually mounted by the rear or the belly. A neutral design will be created so both methods can be used</w:t>
       </w:r>
       <w:r>
-        <w:t>. 3 Load cells are required in order to measure lift drag and inherent moment of the model. A basic model is shown below.</w:t>
-      </w:r>
-      <w:r>
-        <w:t xml:space="preserve"> Three 50 lb </w:t>
+        <w:t xml:space="preserve">. 3 Load cells are required </w:t>
+      </w:r>
+      <w:proofErr w:type="gramStart"/>
+      <w:r>
+        <w:t>in order to</w:t>
+      </w:r>
+      <w:proofErr w:type="gramEnd"/>
+      <w:r>
+        <w:t xml:space="preserve"> measure lift drag and inherent moment of the model. A basic model is shown below.</w:t>
+      </w:r>
+      <w:r>
+        <w:t xml:space="preserve"> Three 50 </w:t>
+      </w:r>
+      <w:proofErr w:type="spellStart"/>
+      <w:r>
+        <w:t>lb</w:t>
+      </w:r>
+      <w:proofErr w:type="spellEnd"/>
+      <w:r>
+        <w:t xml:space="preserve"> </w:t>
       </w:r>
       <w:r>
         <w:lastRenderedPageBreak/>
@@ -1119,6 +1180,249 @@
           <w:bCs w:val="0"/>
         </w:rPr>
       </w:pPr>
+      <w:r>
+        <w:rPr>
+          <w:b/>
+          <w:bCs w:val="0"/>
+          <w:noProof/>
+        </w:rPr>
+        <mc:AlternateContent>
+          <mc:Choice Requires="wps">
+            <w:drawing>
+              <wp:anchor distT="0" distB="0" distL="114300" distR="114300" simplePos="0" relativeHeight="251662336" behindDoc="0" locked="0" layoutInCell="1" allowOverlap="1" wp14:anchorId="41945FB7" wp14:editId="3593CA6F">
+                <wp:simplePos x="0" y="0"/>
+                <wp:positionH relativeFrom="column">
+                  <wp:posOffset>3821430</wp:posOffset>
+                </wp:positionH>
+                <wp:positionV relativeFrom="paragraph">
+                  <wp:posOffset>819785</wp:posOffset>
+                </wp:positionV>
+                <wp:extent cx="45719" cy="358140"/>
+                <wp:effectExtent l="57150" t="0" r="50165" b="60960"/>
+                <wp:wrapNone/>
+                <wp:docPr id="1836323853" name="Straight Arrow Connector 2"/>
+                <wp:cNvGraphicFramePr/>
+                <a:graphic xmlns:a="http://schemas.openxmlformats.org/drawingml/2006/main">
+                  <a:graphicData uri="http://schemas.microsoft.com/office/word/2010/wordprocessingShape">
+                    <wps:wsp>
+                      <wps:cNvCnPr/>
+                      <wps:spPr>
+                        <a:xfrm flipH="1">
+                          <a:off x="0" y="0"/>
+                          <a:ext cx="45719" cy="358140"/>
+                        </a:xfrm>
+                        <a:prstGeom prst="straightConnector1">
+                          <a:avLst/>
+                        </a:prstGeom>
+                        <a:ln w="12700">
+                          <a:solidFill>
+                            <a:schemeClr val="accent4"/>
+                          </a:solidFill>
+                          <a:tailEnd type="triangle"/>
+                        </a:ln>
+                      </wps:spPr>
+                      <wps:style>
+                        <a:lnRef idx="1">
+                          <a:schemeClr val="accent1"/>
+                        </a:lnRef>
+                        <a:fillRef idx="0">
+                          <a:schemeClr val="accent1"/>
+                        </a:fillRef>
+                        <a:effectRef idx="0">
+                          <a:schemeClr val="accent1"/>
+                        </a:effectRef>
+                        <a:fontRef idx="minor">
+                          <a:schemeClr val="tx1"/>
+                        </a:fontRef>
+                      </wps:style>
+                      <wps:bodyPr/>
+                    </wps:wsp>
+                  </a:graphicData>
+                </a:graphic>
+                <wp14:sizeRelH relativeFrom="margin">
+                  <wp14:pctWidth>0</wp14:pctWidth>
+                </wp14:sizeRelH>
+                <wp14:sizeRelV relativeFrom="margin">
+                  <wp14:pctHeight>0</wp14:pctHeight>
+                </wp14:sizeRelV>
+              </wp:anchor>
+            </w:drawing>
+          </mc:Choice>
+          <mc:Fallback>
+            <w:pict>
+              <v:shapetype w14:anchorId="52558770" id="_x0000_t32" coordsize="21600,21600" o:spt="32" o:oned="t" path="m,l21600,21600e" filled="f">
+                <v:path arrowok="t" fillok="f" o:connecttype="none"/>
+                <o:lock v:ext="edit" shapetype="t"/>
+              </v:shapetype>
+              <v:shape id="Straight Arrow Connector 2" o:spid="_x0000_s1026" type="#_x0000_t32" style="position:absolute;margin-left:300.9pt;margin-top:64.55pt;width:3.6pt;height:28.2pt;flip:x;z-index:251662336;visibility:visible;mso-wrap-style:square;mso-width-percent:0;mso-height-percent:0;mso-wrap-distance-left:9pt;mso-wrap-distance-top:0;mso-wrap-distance-right:9pt;mso-wrap-distance-bottom:0;mso-position-horizontal:absolute;mso-position-horizontal-relative:text;mso-position-vertical:absolute;mso-position-vertical-relative:text;mso-width-percent:0;mso-height-percent:0;mso-width-relative:margin;mso-height-relative:margin" o:gfxdata="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" strokecolor="#ffc000 [3207]" strokeweight="1pt">
+                <v:stroke endarrow="block" joinstyle="miter"/>
+              </v:shape>
+            </w:pict>
+          </mc:Fallback>
+        </mc:AlternateContent>
+      </w:r>
+      <w:r>
+        <w:rPr>
+          <w:b/>
+          <w:bCs w:val="0"/>
+          <w:noProof/>
+        </w:rPr>
+        <mc:AlternateContent>
+          <mc:Choice Requires="wps">
+            <w:drawing>
+              <wp:anchor distT="0" distB="0" distL="114300" distR="114300" simplePos="0" relativeHeight="251660288" behindDoc="0" locked="0" layoutInCell="1" allowOverlap="1" wp14:anchorId="0BF08539" wp14:editId="3EDD3822">
+                <wp:simplePos x="0" y="0"/>
+                <wp:positionH relativeFrom="column">
+                  <wp:posOffset>3032760</wp:posOffset>
+                </wp:positionH>
+                <wp:positionV relativeFrom="paragraph">
+                  <wp:posOffset>758825</wp:posOffset>
+                </wp:positionV>
+                <wp:extent cx="76200" cy="434340"/>
+                <wp:effectExtent l="57150" t="0" r="19050" b="60960"/>
+                <wp:wrapNone/>
+                <wp:docPr id="1241861977" name="Straight Arrow Connector 2"/>
+                <wp:cNvGraphicFramePr/>
+                <a:graphic xmlns:a="http://schemas.openxmlformats.org/drawingml/2006/main">
+                  <a:graphicData uri="http://schemas.microsoft.com/office/word/2010/wordprocessingShape">
+                    <wps:wsp>
+                      <wps:cNvCnPr/>
+                      <wps:spPr>
+                        <a:xfrm flipH="1">
+                          <a:off x="0" y="0"/>
+                          <a:ext cx="76200" cy="434340"/>
+                        </a:xfrm>
+                        <a:prstGeom prst="straightConnector1">
+                          <a:avLst/>
+                        </a:prstGeom>
+                        <a:ln w="12700">
+                          <a:solidFill>
+                            <a:schemeClr val="accent4"/>
+                          </a:solidFill>
+                          <a:tailEnd type="triangle"/>
+                        </a:ln>
+                      </wps:spPr>
+                      <wps:style>
+                        <a:lnRef idx="1">
+                          <a:schemeClr val="accent1"/>
+                        </a:lnRef>
+                        <a:fillRef idx="0">
+                          <a:schemeClr val="accent1"/>
+                        </a:fillRef>
+                        <a:effectRef idx="0">
+                          <a:schemeClr val="accent1"/>
+                        </a:effectRef>
+                        <a:fontRef idx="minor">
+                          <a:schemeClr val="tx1"/>
+                        </a:fontRef>
+                      </wps:style>
+                      <wps:bodyPr/>
+                    </wps:wsp>
+                  </a:graphicData>
+                </a:graphic>
+              </wp:anchor>
+            </w:drawing>
+          </mc:Choice>
+          <mc:Fallback>
+            <w:pict>
+              <v:shape w14:anchorId="6B9001C8" id="Straight Arrow Connector 2" o:spid="_x0000_s1026" type="#_x0000_t32" style="position:absolute;margin-left:238.8pt;margin-top:59.75pt;width:6pt;height:34.2pt;flip:x;z-index:251660288;visibility:visible;mso-wrap-style:square;mso-wrap-distance-left:9pt;mso-wrap-distance-top:0;mso-wrap-distance-right:9pt;mso-wrap-distance-bottom:0;mso-position-horizontal:absolute;mso-position-horizontal-relative:text;mso-position-vertical:absolute;mso-position-vertical-relative:text" o:gfxdata="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" strokecolor="#ffc000 [3207]" strokeweight="1pt">
+                <v:stroke endarrow="block" joinstyle="miter"/>
+              </v:shape>
+            </w:pict>
+          </mc:Fallback>
+        </mc:AlternateContent>
+      </w:r>
+      <w:r>
+        <w:rPr>
+          <w:b/>
+          <w:bCs w:val="0"/>
+          <w:noProof/>
+        </w:rPr>
+        <mc:AlternateContent>
+          <mc:Choice Requires="wps">
+            <w:drawing>
+              <wp:anchor distT="0" distB="0" distL="114300" distR="114300" simplePos="0" relativeHeight="251659264" behindDoc="0" locked="0" layoutInCell="1" allowOverlap="1" wp14:anchorId="6E7C55D7" wp14:editId="5737C9BC">
+                <wp:simplePos x="0" y="0"/>
+                <wp:positionH relativeFrom="column">
+                  <wp:posOffset>2971800</wp:posOffset>
+                </wp:positionH>
+                <wp:positionV relativeFrom="paragraph">
+                  <wp:posOffset>553085</wp:posOffset>
+                </wp:positionV>
+                <wp:extent cx="1021080" cy="228600"/>
+                <wp:effectExtent l="0" t="0" r="26670" b="19050"/>
+                <wp:wrapNone/>
+                <wp:docPr id="229247314" name="Text Box 1"/>
+                <wp:cNvGraphicFramePr/>
+                <a:graphic xmlns:a="http://schemas.openxmlformats.org/drawingml/2006/main">
+                  <a:graphicData uri="http://schemas.microsoft.com/office/word/2010/wordprocessingShape">
+                    <wps:wsp>
+                      <wps:cNvSpPr txBox="1"/>
+                      <wps:spPr>
+                        <a:xfrm>
+                          <a:off x="0" y="0"/>
+                          <a:ext cx="1021080" cy="228600"/>
+                        </a:xfrm>
+                        <a:prstGeom prst="rect">
+                          <a:avLst/>
+                        </a:prstGeom>
+                        <a:solidFill>
+                          <a:schemeClr val="lt1"/>
+                        </a:solidFill>
+                        <a:ln w="6350">
+                          <a:solidFill>
+                            <a:prstClr val="black"/>
+                          </a:solidFill>
+                        </a:ln>
+                      </wps:spPr>
+                      <wps:txbx>
+                        <w:txbxContent>
+                          <w:p>
+                            <w:r>
+                              <w:t>A ------------ B</w:t>
+                            </w:r>
+                          </w:p>
+                        </w:txbxContent>
+                      </wps:txbx>
+                      <wps:bodyPr rot="0" spcFirstLastPara="0" vertOverflow="overflow" horzOverflow="overflow" vert="horz" wrap="square" lIns="91440" tIns="45720" rIns="91440" bIns="45720" numCol="1" spcCol="0" rtlCol="0" fromWordArt="0" anchor="t" anchorCtr="0" forceAA="0" compatLnSpc="1">
+                        <a:prstTxWarp prst="textNoShape">
+                          <a:avLst/>
+                        </a:prstTxWarp>
+                        <a:noAutofit/>
+                      </wps:bodyPr>
+                    </wps:wsp>
+                  </a:graphicData>
+                </a:graphic>
+                <wp14:sizeRelH relativeFrom="margin">
+                  <wp14:pctWidth>0</wp14:pctWidth>
+                </wp14:sizeRelH>
+                <wp14:sizeRelV relativeFrom="margin">
+                  <wp14:pctHeight>0</wp14:pctHeight>
+                </wp14:sizeRelV>
+              </wp:anchor>
+            </w:drawing>
+          </mc:Choice>
+          <mc:Fallback>
+            <w:pict>
+              <v:shapetype w14:anchorId="6E7C55D7" id="_x0000_t202" coordsize="21600,21600" o:spt="202" path="m,l,21600r21600,l21600,xe">
+                <v:stroke joinstyle="miter"/>
+                <v:path gradientshapeok="t" o:connecttype="rect"/>
+              </v:shapetype>
+              <v:shape id="Text Box 1" o:spid="_x0000_s1026" type="#_x0000_t202" style="position:absolute;left:0;text-align:left;margin-left:234pt;margin-top:43.55pt;width:80.4pt;height:18pt;z-index:251659264;visibility:visible;mso-wrap-style:square;mso-width-percent:0;mso-height-percent:0;mso-wrap-distance-left:9pt;mso-wrap-distance-top:0;mso-wrap-distance-right:9pt;mso-wrap-distance-bottom:0;mso-position-horizontal:absolute;mso-position-horizontal-relative:text;mso-position-vertical:absolute;mso-position-vertical-relative:text;mso-width-percent:0;mso-height-percent:0;mso-width-relative:margin;mso-height-relative:margin;v-text-anchor:top" o:gfxdata="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" fillcolor="white [3201]" strokeweight=".5pt">
+                <v:textbox>
+                  <w:txbxContent>
+                    <w:p>
+                      <w:r>
+                        <w:t>A ------------ B</w:t>
+                      </w:r>
+                    </w:p>
+                  </w:txbxContent>
+                </v:textbox>
+              </v:shape>
+            </w:pict>
+          </mc:Fallback>
+        </mc:AlternateContent>
+      </w:r>
       <w:r>
         <w:rPr>
           <w:b/>
@@ -1199,7 +1503,15 @@
       </w:pPr>
       <w:r>
         <w:lastRenderedPageBreak/>
-        <w:t>A statics representation is also shown above in Figure 3. The solved equation for the forces based off of the load cell measurements is as follows:</w:t>
+        <w:t xml:space="preserve">A statics representation is also shown above in Figure 3. The solved equation for the forces based </w:t>
+      </w:r>
+      <w:proofErr w:type="gramStart"/>
+      <w:r>
+        <w:t>off of</w:t>
+      </w:r>
+      <w:proofErr w:type="gramEnd"/>
+      <w:r>
+        <w:t xml:space="preserve"> the load cell measurements is as follows:</w:t>
       </w:r>
     </w:p>
     <w:p>
@@ -1971,13 +2283,29 @@
         <w:ind w:firstLine="720"/>
       </w:pPr>
       <w:r>
-        <w:t>The load cells will gather information on the forces and moments, and a pitot tube system will be used to track live airspeed. The test will only be run in appropriate conditions: low winds, no rain, little traffic. Therefore, there is a large tolerance on the performance of the pitot tube system. The pitot tube shall mount ideally on the test rig near the rear-most beam, beam 3. The pitot tube will also ideally protrude some distance out from the structure so as to not incur any turbulence effects on the pressure measurements.</w:t>
+        <w:t xml:space="preserve">The load cells will gather information on the forces and moments, and a pitot tube system will be used to track live airspeed. The test will only be run in appropriate conditions: low winds, no rain, little traffic. Therefore, there is a large tolerance on the performance of the pitot tube system. The pitot tube shall mount ideally on the test rig near the rear-most beam, beam 3. The pitot tube will also ideally protrude some distance out from the structure </w:t>
+      </w:r>
+      <w:proofErr w:type="gramStart"/>
+      <w:r>
+        <w:t>so as to</w:t>
+      </w:r>
+      <w:proofErr w:type="gramEnd"/>
+      <w:r>
+        <w:t xml:space="preserve"> not incur any turbulence effects on the pressure measurements.</w:t>
       </w:r>
     </w:p>
     <w:p>
       <w:r>
         <w:tab/>
-        <w:t>The frame design uses many triangles to ensure structural integrity in the longitudinal and vertical axes. This does not protect from lateral forces an moments acting on the rig however.</w:t>
+        <w:t xml:space="preserve">The frame design uses many triangles to ensure structural integrity in the longitudinal and vertical axes. This does not protect from lateral forces </w:t>
+      </w:r>
+      <w:proofErr w:type="gramStart"/>
+      <w:r>
+        <w:t>an</w:t>
+      </w:r>
+      <w:proofErr w:type="gramEnd"/>
+      <w:r>
+        <w:t xml:space="preserve"> moments acting on the rig however.</w:t>
       </w:r>
       <w:r>
         <w:t xml:space="preserve"> The primary lateral forces that may act on the rig are G loading from turns and potential resonance due to vortex shedding. Vortex shedding occurs under certain conditions regarding the Strouhal number and the geometry of the object. Assuming the conditions ARE correct for vortex shedding, the frequency of the shedding is as follows:</w:t>
@@ -2268,13 +2596,37 @@
         <w:tab/>
       </w:r>
       <w:r>
-        <w:t>The closest natural frequency is 10.51 Hz, and is also the lowest natural frequency. Since we do not expect the car’s speed to ever produce a vortex shedding of greater than 7.8  Hz, and because the difference between that and the first mode is nearly 36% different, we can safely assume that the test rig will not suffer from resonance due to vortex shedding during testing. All other forms of loading due to inertial forces can be tested with weights after assembly.</w:t>
+        <w:t xml:space="preserve">The closest natural frequency is 10.51 </w:t>
+      </w:r>
+      <w:proofErr w:type="gramStart"/>
+      <w:r>
+        <w:t>Hz, and</w:t>
+      </w:r>
+      <w:proofErr w:type="gramEnd"/>
+      <w:r>
+        <w:t xml:space="preserve"> is also the lowest natural frequency. Since we do not expect the car’s speed to ever produce a vortex shedding of greater than </w:t>
+      </w:r>
+      <w:proofErr w:type="gramStart"/>
+      <w:r>
+        <w:t>7.8  Hz</w:t>
+      </w:r>
+      <w:proofErr w:type="gramEnd"/>
+      <w:r>
+        <w:t>, and because the difference between that and the first mode is nearly 36% different, we can safely assume that the test rig will not suffer from resonance due to vortex shedding during testing. All other forms of loading due to inertial forces can be tested with weights after assembly.</w:t>
       </w:r>
     </w:p>
     <w:p>
       <w:r>
         <w:tab/>
-        <w:t>The car mounting will be done using COTS roof rails. Roof rails are a very common COTS item and a trade study is not necessary. Simple brackets and T nuts will be used to bolt the entire rig to the rails once fully assembled.</w:t>
+        <w:t xml:space="preserve">The car mounting will be done using COTS roof rails. Roof rails are a very common COTS </w:t>
+      </w:r>
+      <w:proofErr w:type="gramStart"/>
+      <w:r>
+        <w:t>item</w:t>
+      </w:r>
+      <w:proofErr w:type="gramEnd"/>
+      <w:r>
+        <w:t xml:space="preserve"> and a trade study is not necessary. Simple brackets and T nuts will be used to bolt the entire rig to the rails once fully assembled.</w:t>
       </w:r>
       <w:r>
         <w:t xml:space="preserve"> The final model will look very similar to Figure 5.</w:t>
@@ -2624,27 +2976,21 @@
   </w:num>
   <w:num w:numId="2" w16cid:durableId="6294867">
     <w:abstractNumId w:val="1"/>
-    <w:lvlOverride w:ilvl="0"/>
   </w:num>
   <w:num w:numId="3" w16cid:durableId="6294867">
     <w:abstractNumId w:val="1"/>
-    <w:lvlOverride w:ilvl="0"/>
   </w:num>
   <w:num w:numId="4" w16cid:durableId="6294867">
     <w:abstractNumId w:val="1"/>
-    <w:lvlOverride w:ilvl="0"/>
   </w:num>
   <w:num w:numId="5" w16cid:durableId="6294867">
     <w:abstractNumId w:val="1"/>
-    <w:lvlOverride w:ilvl="0"/>
   </w:num>
   <w:num w:numId="6" w16cid:durableId="6294867">
     <w:abstractNumId w:val="1"/>
-    <w:lvlOverride w:ilvl="0"/>
   </w:num>
   <w:num w:numId="7" w16cid:durableId="6294867">
     <w:abstractNumId w:val="1"/>
-    <w:lvlOverride w:ilvl="0"/>
   </w:num>
   <w:num w:numId="8" w16cid:durableId="2065829940">
     <w:abstractNumId w:val="0"/>

</xml_diff>